<commit_message>
Teste de desempenho realizado.
</commit_message>
<xml_diff>
--- a/Documentação - TP3.docx
+++ b/Documentação - TP3.docx
@@ -10516,21 +10516,143 @@
     </w:p>
     <w:p>
       <w:pPr>
+        <w:ind w:firstLine="708"/>
+        <w:jc w:val="both"/>
+        <w:rPr>
+          <w:rFonts w:ascii="Arial" w:hAnsi="Arial" w:cs="Arial"/>
+        </w:rPr>
+      </w:pPr>
+      <w:r>
+        <w:rPr>
+          <w:rFonts w:ascii="Arial" w:hAnsi="Arial" w:cs="Arial"/>
+        </w:rPr>
+        <w:t xml:space="preserve">Esta seção apresenta os experimentos realizados em termos de desempenho computacional e localidade de referência. Os resultados desses experimentos foram gerados utilizando as bibliotecas disponibilizadas no </w:t>
+      </w:r>
+      <w:proofErr w:type="spellStart"/>
+      <w:r>
+        <w:rPr>
+          <w:rFonts w:ascii="Arial" w:hAnsi="Arial" w:cs="Arial"/>
+          <w:i/>
+        </w:rPr>
+        <w:t>Moodle</w:t>
+      </w:r>
+      <w:proofErr w:type="spellEnd"/>
+      <w:r>
+        <w:rPr>
+          <w:rFonts w:ascii="Arial" w:hAnsi="Arial" w:cs="Arial"/>
+        </w:rPr>
+        <w:t xml:space="preserve"> da disciplina de estrutura de dados, </w:t>
+      </w:r>
+      <w:proofErr w:type="spellStart"/>
+      <w:r>
+        <w:rPr>
+          <w:rFonts w:ascii="Arial" w:hAnsi="Arial" w:cs="Arial"/>
+          <w:i/>
+        </w:rPr>
+        <w:t>analisamem</w:t>
+      </w:r>
+      <w:proofErr w:type="spellEnd"/>
+      <w:r>
+        <w:rPr>
+          <w:rFonts w:ascii="Arial" w:hAnsi="Arial" w:cs="Arial"/>
+          <w:i/>
+        </w:rPr>
+        <w:t xml:space="preserve"> </w:t>
+      </w:r>
+      <w:r>
+        <w:rPr>
+          <w:rFonts w:ascii="Arial" w:hAnsi="Arial" w:cs="Arial"/>
+        </w:rPr>
+        <w:t>e</w:t>
+      </w:r>
+      <w:r>
+        <w:rPr>
+          <w:rFonts w:ascii="Arial" w:hAnsi="Arial" w:cs="Arial"/>
+          <w:i/>
+        </w:rPr>
+        <w:t xml:space="preserve"> </w:t>
+      </w:r>
+      <w:proofErr w:type="spellStart"/>
+      <w:r>
+        <w:rPr>
+          <w:rFonts w:ascii="Arial" w:hAnsi="Arial" w:cs="Arial"/>
+          <w:i/>
+        </w:rPr>
+        <w:t>memlog</w:t>
+      </w:r>
+      <w:proofErr w:type="spellEnd"/>
+      <w:r>
+        <w:rPr>
+          <w:rFonts w:ascii="Arial" w:hAnsi="Arial" w:cs="Arial"/>
+        </w:rPr>
+        <w:t>. Por fim, essa seção também apresenta uma análise desses resultados, para um melhor entendimento sobre a utilização de memória durante a execução do programa.</w:t>
+      </w:r>
+    </w:p>
+    <w:p>
+      <w:pPr>
         <w:jc w:val="both"/>
         <w:rPr>
           <w:rFonts w:ascii="Arial" w:hAnsi="Arial" w:cs="Arial"/>
           <w:b/>
         </w:rPr>
       </w:pPr>
-    </w:p>
-    <w:p>
-      <w:pPr>
-        <w:jc w:val="both"/>
+      <w:r>
         <w:rPr>
           <w:rFonts w:ascii="Arial" w:hAnsi="Arial" w:cs="Arial"/>
           <w:b/>
         </w:rPr>
-      </w:pPr>
+        <w:t>5.1 Análise de Desempenho</w:t>
+      </w:r>
+    </w:p>
+    <w:p>
+      <w:pPr>
+        <w:jc w:val="both"/>
+        <w:rPr>
+          <w:rFonts w:ascii="Arial" w:hAnsi="Arial" w:cs="Arial"/>
+        </w:rPr>
+      </w:pPr>
+      <w:r>
+        <w:rPr>
+          <w:rFonts w:ascii="Arial" w:hAnsi="Arial" w:cs="Arial"/>
+        </w:rPr>
+        <w:tab/>
+        <w:t>Primeiramente, realizaremos a análise de desempenho. Para gerar os grandes arquivos de entrada, foi desenvolvido dois programas simples na linguagem Python, que é possível definir o número de usuários que utilizarão o sistema de e-mail e a quantidade de mensagens por usuário. Além disso, o programa define o tamanho da tabel</w:t>
+      </w:r>
+      <w:r>
+        <w:rPr>
+          <w:rFonts w:ascii="Arial" w:hAnsi="Arial" w:cs="Arial"/>
+        </w:rPr>
+        <w:t xml:space="preserve">a </w:t>
+      </w:r>
+      <w:proofErr w:type="spellStart"/>
+      <w:r>
+        <w:rPr>
+          <w:rFonts w:ascii="Arial" w:hAnsi="Arial" w:cs="Arial"/>
+        </w:rPr>
+        <w:t>hash</w:t>
+      </w:r>
+      <w:proofErr w:type="spellEnd"/>
+      <w:r>
+        <w:rPr>
+          <w:rFonts w:ascii="Arial" w:hAnsi="Arial" w:cs="Arial"/>
+        </w:rPr>
+        <w:t xml:space="preserve"> como 1.3 vezes o valor do número de usuários. Dos dois programas desenvolvidos, um gera uma entrada regular para o programa, enquanto o outro gera uma entrada mais aleatória, que será melhor explicado a seguir. </w:t>
+      </w:r>
+    </w:p>
+    <w:p>
+      <w:pPr>
+        <w:jc w:val="both"/>
+        <w:rPr>
+          <w:rFonts w:ascii="Arial" w:hAnsi="Arial" w:cs="Arial"/>
+        </w:rPr>
+      </w:pPr>
+      <w:r>
+        <w:rPr>
+          <w:rFonts w:ascii="Arial" w:hAnsi="Arial" w:cs="Arial"/>
+        </w:rPr>
+        <w:tab/>
+        <w:t>Para realizar essa análise, consideraremos quatro dimensões do programa: número de usuários, número de mensagens, tamanho das mensagens e distribuição de frequência de operações. Para isso, realizaremos a análise de cada uma dessas dimensões de forma separada nas seções seguintes.</w:t>
+      </w:r>
     </w:p>
     <w:p>
       <w:pPr>
@@ -10540,13 +10662,835 @@
           <w:b/>
         </w:rPr>
       </w:pPr>
-    </w:p>
-    <w:p>
-      <w:pPr>
-        <w:jc w:val="both"/>
+      <w:r>
         <w:rPr>
           <w:rFonts w:ascii="Arial" w:hAnsi="Arial" w:cs="Arial"/>
           <w:b/>
+        </w:rPr>
+        <w:t>5.1.1 Número de usuários</w:t>
+      </w:r>
+    </w:p>
+    <w:p>
+      <w:pPr>
+        <w:jc w:val="both"/>
+        <w:rPr>
+          <w:rFonts w:ascii="Arial" w:hAnsi="Arial" w:cs="Arial"/>
+        </w:rPr>
+      </w:pPr>
+      <w:r>
+        <w:rPr>
+          <w:rFonts w:ascii="Arial" w:hAnsi="Arial" w:cs="Arial"/>
+        </w:rPr>
+        <w:tab/>
+        <w:t>Primeiramente, para realizar a análise de desempenho variando apenas o número de usuários, utilizaremos o programa que gera uma entrada padrão. Nesse sentido, essa entrada insere todos os e-mails, com seus identificadores em ordem aleatória, em que cada usuário receberá 50 e-mails. Dessa forma, fixaremos o número de e-mails em 50, o tamanho das mensagens ser</w:t>
+      </w:r>
+      <w:r>
+        <w:rPr>
+          <w:rFonts w:ascii="Arial" w:hAnsi="Arial" w:cs="Arial"/>
+        </w:rPr>
+        <w:t>á 15 palavras de, aproximadamente, 5</w:t>
+      </w:r>
+      <w:r>
+        <w:rPr>
+          <w:rFonts w:ascii="Arial" w:hAnsi="Arial" w:cs="Arial"/>
+        </w:rPr>
+        <w:t xml:space="preserve"> caracteres cada, totalizando</w:t>
+      </w:r>
+      <w:r>
+        <w:rPr>
+          <w:rFonts w:ascii="Arial" w:hAnsi="Arial" w:cs="Arial"/>
+        </w:rPr>
+        <w:t>, aproximadamente,</w:t>
+      </w:r>
+      <w:r>
+        <w:rPr>
+          <w:rFonts w:ascii="Arial" w:hAnsi="Arial" w:cs="Arial"/>
+        </w:rPr>
+        <w:t xml:space="preserve"> </w:t>
+      </w:r>
+      <w:r>
+        <w:rPr>
+          <w:rFonts w:ascii="Arial" w:hAnsi="Arial" w:cs="Arial"/>
+        </w:rPr>
+        <w:t>75</w:t>
+      </w:r>
+      <w:r>
+        <w:rPr>
+          <w:rFonts w:ascii="Arial" w:hAnsi="Arial" w:cs="Arial"/>
+        </w:rPr>
+        <w:t xml:space="preserve"> caracteres. Além disso, depois de inserir todos os e-mails, a entrad</w:t>
+      </w:r>
+      <w:r>
+        <w:rPr>
+          <w:rFonts w:ascii="Arial" w:hAnsi="Arial" w:cs="Arial"/>
+        </w:rPr>
+        <w:t>a pesquisa metade dos e-mails e, por último,</w:t>
+      </w:r>
+      <w:r>
+        <w:rPr>
+          <w:rFonts w:ascii="Arial" w:hAnsi="Arial" w:cs="Arial"/>
+        </w:rPr>
+        <w:t xml:space="preserve"> remove metade, de forma completamente aleatória.</w:t>
+      </w:r>
+    </w:p>
+    <w:p>
+      <w:pPr>
+        <w:jc w:val="both"/>
+        <w:rPr>
+          <w:rFonts w:ascii="Arial" w:hAnsi="Arial" w:cs="Arial"/>
+        </w:rPr>
+      </w:pPr>
+      <w:r>
+        <w:rPr>
+          <w:rFonts w:ascii="Arial" w:hAnsi="Arial" w:cs="Arial"/>
+        </w:rPr>
+        <w:drawing>
+          <wp:anchor distT="0" distB="0" distL="114300" distR="114300" simplePos="0" relativeHeight="251658240" behindDoc="0" locked="0" layoutInCell="1" allowOverlap="1" wp14:anchorId="553A1BF3" wp14:editId="314F2C98">
+            <wp:simplePos x="0" y="0"/>
+            <wp:positionH relativeFrom="column">
+              <wp:posOffset>2444438</wp:posOffset>
+            </wp:positionH>
+            <wp:positionV relativeFrom="paragraph">
+              <wp:posOffset>112537</wp:posOffset>
+            </wp:positionV>
+            <wp:extent cx="3140075" cy="3097530"/>
+            <wp:effectExtent l="0" t="0" r="3175" b="7620"/>
+            <wp:wrapSquare wrapText="bothSides"/>
+            <wp:docPr id="2" name="Imagem 2"/>
+            <wp:cNvGraphicFramePr>
+              <a:graphicFrameLocks xmlns:a="http://schemas.openxmlformats.org/drawingml/2006/main" noChangeAspect="1"/>
+            </wp:cNvGraphicFramePr>
+            <a:graphic xmlns:a="http://schemas.openxmlformats.org/drawingml/2006/main">
+              <a:graphicData uri="http://schemas.openxmlformats.org/drawingml/2006/picture">
+                <pic:pic xmlns:pic="http://schemas.openxmlformats.org/drawingml/2006/picture">
+                  <pic:nvPicPr>
+                    <pic:cNvPr id="1" name=""/>
+                    <pic:cNvPicPr/>
+                  </pic:nvPicPr>
+                  <pic:blipFill>
+                    <a:blip r:embed="rId8" cstate="print">
+                      <a:extLst>
+                        <a:ext uri="{28A0092B-C50C-407E-A947-70E740481C1C}">
+                          <a14:useLocalDpi xmlns:a14="http://schemas.microsoft.com/office/drawing/2010/main" val="0"/>
+                        </a:ext>
+                      </a:extLst>
+                    </a:blip>
+                    <a:stretch>
+                      <a:fillRect/>
+                    </a:stretch>
+                  </pic:blipFill>
+                  <pic:spPr>
+                    <a:xfrm>
+                      <a:off x="0" y="0"/>
+                      <a:ext cx="3140075" cy="3097530"/>
+                    </a:xfrm>
+                    <a:prstGeom prst="rect">
+                      <a:avLst/>
+                    </a:prstGeom>
+                  </pic:spPr>
+                </pic:pic>
+              </a:graphicData>
+            </a:graphic>
+            <wp14:sizeRelH relativeFrom="margin">
+              <wp14:pctWidth>0</wp14:pctWidth>
+            </wp14:sizeRelH>
+            <wp14:sizeRelV relativeFrom="margin">
+              <wp14:pctHeight>0</wp14:pctHeight>
+            </wp14:sizeRelV>
+          </wp:anchor>
+        </w:drawing>
+      </w:r>
+      <w:r>
+        <w:rPr>
+          <w:rFonts w:ascii="Arial" w:hAnsi="Arial" w:cs="Arial"/>
+        </w:rPr>
+        <w:tab/>
+        <w:t xml:space="preserve">Assim, realizamos a execução do programa com o número de usuários variando de </w:t>
+      </w:r>
+      <w:r>
+        <w:rPr>
+          <w:rFonts w:ascii="Arial" w:hAnsi="Arial" w:cs="Arial"/>
+        </w:rPr>
+        <w:t xml:space="preserve">25 mil usuários até 250 mil, variando de 25 em 25 mil, gerando 10 casos de entrada. Ao executar o programa com as funções da biblioteca </w:t>
+      </w:r>
+      <w:proofErr w:type="spellStart"/>
+      <w:r>
+        <w:rPr>
+          <w:rFonts w:ascii="Arial" w:hAnsi="Arial" w:cs="Arial"/>
+          <w:i/>
+        </w:rPr>
+        <w:t>memlog</w:t>
+      </w:r>
+      <w:proofErr w:type="spellEnd"/>
+      <w:r>
+        <w:rPr>
+          <w:rFonts w:ascii="Arial" w:hAnsi="Arial" w:cs="Arial"/>
+        </w:rPr>
+        <w:t>, obtemos os seguintes tempos de execuç</w:t>
+      </w:r>
+      <w:r>
+        <w:rPr>
+          <w:rFonts w:ascii="Arial" w:hAnsi="Arial" w:cs="Arial"/>
+        </w:rPr>
+        <w:t>ão, representados</w:t>
+      </w:r>
+      <w:r>
+        <w:rPr>
+          <w:rFonts w:ascii="Arial" w:hAnsi="Arial" w:cs="Arial"/>
+        </w:rPr>
+        <w:t xml:space="preserve"> no gráfico ilustrativo a seguir. Como a quantidade de usuários não é um fator significante na complexidade assintótica do programa, além da entrada ser gerada de forma completamente aleatória, faz com que a evolução dos tempos de execução apresente certa inconstância, mas o crescimento é aproximadamente linear.</w:t>
+      </w:r>
+    </w:p>
+    <w:p>
+      <w:pPr>
+        <w:jc w:val="both"/>
+        <w:rPr>
+          <w:rFonts w:ascii="Arial" w:hAnsi="Arial" w:cs="Arial"/>
+          <w:b/>
+        </w:rPr>
+      </w:pPr>
+      <w:r>
+        <w:rPr>
+          <w:rFonts w:ascii="Arial" w:hAnsi="Arial" w:cs="Arial"/>
+          <w:b/>
+        </w:rPr>
+        <w:lastRenderedPageBreak/>
+        <w:t>5.1.2</w:t>
+      </w:r>
+      <w:r>
+        <w:rPr>
+          <w:rFonts w:ascii="Arial" w:hAnsi="Arial" w:cs="Arial"/>
+          <w:b/>
+        </w:rPr>
+        <w:t xml:space="preserve"> Número de mensagens</w:t>
+      </w:r>
+    </w:p>
+    <w:p>
+      <w:pPr>
+        <w:jc w:val="both"/>
+        <w:rPr>
+          <w:rFonts w:ascii="Arial" w:hAnsi="Arial" w:cs="Arial"/>
+        </w:rPr>
+      </w:pPr>
+      <w:r>
+        <w:rPr>
+          <w:rFonts w:ascii="Arial" w:hAnsi="Arial" w:cs="Arial"/>
+        </w:rPr>
+        <w:tab/>
+        <w:t>Para realizar a análise de desempenho variando apenas o número de mensagens, também utilizaremos o programa que gera uma entrada padronizada. Dessa forma, fixaremos o número de usuários em 10 mil, o tamanho das mensagens será 15 palavras de, aproximadamente, 5 caracteres cada, totalizando, aproximadamente, 75 caracteres. Além disso, depois de inserir todos os e-mails, a entrada pesquisa metade dos e-mails e, por último, remove metade, de forma completamente aleatória.</w:t>
+      </w:r>
+    </w:p>
+    <w:p>
+      <w:pPr>
+        <w:jc w:val="both"/>
+        <w:rPr>
+          <w:rFonts w:ascii="Arial" w:hAnsi="Arial" w:cs="Arial"/>
+        </w:rPr>
+      </w:pPr>
+      <w:r>
+        <w:rPr>
+          <w:rFonts w:ascii="Arial" w:hAnsi="Arial" w:cs="Arial"/>
+        </w:rPr>
+        <w:tab/>
+        <w:t xml:space="preserve">Assim, realizaremos a execução do programa com o número de mensagens variando de 50 até 500, variando de 50 em 50, totalizando 10 entradas. Ao executar o programa com as funções da biblioteca </w:t>
+      </w:r>
+      <w:proofErr w:type="spellStart"/>
+      <w:r>
+        <w:rPr>
+          <w:rFonts w:ascii="Arial" w:hAnsi="Arial" w:cs="Arial"/>
+          <w:i/>
+        </w:rPr>
+        <w:t>memlog</w:t>
+      </w:r>
+      <w:proofErr w:type="spellEnd"/>
+      <w:r>
+        <w:rPr>
+          <w:rFonts w:ascii="Arial" w:hAnsi="Arial" w:cs="Arial"/>
+        </w:rPr>
+        <w:t>, obtemos os seguintes tempos de execução, representados no gráfico ilustrativo a seguir. O gráfico apresenta crescimento perceptivelmente linear, com apenas algumas inconstâncias</w:t>
+      </w:r>
+      <w:r>
+        <w:rPr>
+          <w:rFonts w:ascii="Arial" w:hAnsi="Arial" w:cs="Arial"/>
+        </w:rPr>
+        <w:t xml:space="preserve">, o que condiz com a complexidade assintótica encontrada na seção 3, </w:t>
+      </w:r>
+      <m:oMath>
+        <m:r>
+          <w:rPr>
+            <w:rFonts w:ascii="Cambria Math" w:hAnsi="Cambria Math" w:cs="Arial"/>
+          </w:rPr>
+          <m:t>O</m:t>
+        </m:r>
+        <m:d>
+          <m:dPr>
+            <m:ctrlPr>
+              <w:rPr>
+                <w:rFonts w:ascii="Cambria Math" w:hAnsi="Cambria Math" w:cs="Arial"/>
+                <w:i/>
+              </w:rPr>
+            </m:ctrlPr>
+          </m:dPr>
+          <m:e>
+            <m:r>
+              <w:rPr>
+                <w:rFonts w:ascii="Cambria Math" w:hAnsi="Cambria Math" w:cs="Arial"/>
+              </w:rPr>
+              <m:t>x</m:t>
+            </m:r>
+            <m:f>
+              <m:fPr>
+                <m:ctrlPr>
+                  <w:rPr>
+                    <w:rFonts w:ascii="Cambria Math" w:hAnsi="Cambria Math" w:cs="Arial"/>
+                    <w:i/>
+                  </w:rPr>
+                </m:ctrlPr>
+              </m:fPr>
+              <m:num>
+                <m:r>
+                  <w:rPr>
+                    <w:rFonts w:ascii="Cambria Math" w:hAnsi="Cambria Math" w:cs="Arial"/>
+                  </w:rPr>
+                  <m:t>n</m:t>
+                </m:r>
+              </m:num>
+              <m:den>
+                <m:r>
+                  <w:rPr>
+                    <w:rFonts w:ascii="Cambria Math" w:hAnsi="Cambria Math" w:cs="Arial"/>
+                  </w:rPr>
+                  <m:t>m</m:t>
+                </m:r>
+              </m:den>
+            </m:f>
+          </m:e>
+        </m:d>
+      </m:oMath>
+      <w:r>
+        <w:rPr>
+          <w:rFonts w:ascii="Arial" w:eastAsiaTheme="minorEastAsia" w:hAnsi="Arial" w:cs="Arial"/>
+        </w:rPr>
+        <w:t xml:space="preserve">, em que </w:t>
+      </w:r>
+      <m:oMath>
+        <m:r>
+          <w:rPr>
+            <w:rFonts w:ascii="Cambria Math" w:eastAsiaTheme="minorEastAsia" w:hAnsi="Cambria Math" w:cs="Arial"/>
+          </w:rPr>
+          <m:t>x</m:t>
+        </m:r>
+      </m:oMath>
+      <w:r>
+        <w:rPr>
+          <w:rFonts w:ascii="Arial" w:eastAsiaTheme="minorEastAsia" w:hAnsi="Arial" w:cs="Arial"/>
+        </w:rPr>
+        <w:t xml:space="preserve"> é o número de operações, </w:t>
+      </w:r>
+      <m:oMath>
+        <m:r>
+          <w:rPr>
+            <w:rFonts w:ascii="Cambria Math" w:eastAsiaTheme="minorEastAsia" w:hAnsi="Cambria Math" w:cs="Arial"/>
+          </w:rPr>
+          <m:t>m</m:t>
+        </m:r>
+      </m:oMath>
+      <w:r>
+        <w:rPr>
+          <w:rFonts w:ascii="Arial" w:eastAsiaTheme="minorEastAsia" w:hAnsi="Arial" w:cs="Arial"/>
+        </w:rPr>
+        <w:t xml:space="preserve"> o tamanho da tabela hash e </w:t>
+      </w:r>
+      <m:oMath>
+        <m:r>
+          <w:rPr>
+            <w:rFonts w:ascii="Cambria Math" w:eastAsiaTheme="minorEastAsia" w:hAnsi="Cambria Math" w:cs="Arial"/>
+          </w:rPr>
+          <m:t>n</m:t>
+        </m:r>
+      </m:oMath>
+      <w:r>
+        <w:rPr>
+          <w:rFonts w:ascii="Arial" w:eastAsiaTheme="minorEastAsia" w:hAnsi="Arial" w:cs="Arial"/>
+        </w:rPr>
+        <w:t xml:space="preserve"> é o número de e-mails. Como o número de operações e o tamanho da tabela </w:t>
+      </w:r>
+      <w:proofErr w:type="spellStart"/>
+      <w:r>
+        <w:rPr>
+          <w:rFonts w:ascii="Arial" w:eastAsiaTheme="minorEastAsia" w:hAnsi="Arial" w:cs="Arial"/>
+        </w:rPr>
+        <w:t>hash</w:t>
+      </w:r>
+      <w:proofErr w:type="spellEnd"/>
+      <w:r>
+        <w:rPr>
+          <w:rFonts w:ascii="Arial" w:eastAsiaTheme="minorEastAsia" w:hAnsi="Arial" w:cs="Arial"/>
+        </w:rPr>
+        <w:t xml:space="preserve"> permanecem os mesmos durante os testes, o crescimento do tempo de execução torna-se linear.</w:t>
+      </w:r>
+    </w:p>
+    <w:p>
+      <w:pPr>
+        <w:jc w:val="center"/>
+        <w:rPr>
+          <w:rFonts w:ascii="Arial" w:hAnsi="Arial" w:cs="Arial"/>
+        </w:rPr>
+      </w:pPr>
+      <w:r>
+        <w:rPr>
+          <w:rFonts w:ascii="Arial" w:hAnsi="Arial" w:cs="Arial"/>
+        </w:rPr>
+        <w:drawing>
+          <wp:inline distT="0" distB="0" distL="0" distR="0" wp14:anchorId="0FA59C68" wp14:editId="3BBAFB38">
+            <wp:extent cx="3173104" cy="3053703"/>
+            <wp:effectExtent l="0" t="0" r="8255" b="0"/>
+            <wp:docPr id="6" name="Imagem 6"/>
+            <wp:cNvGraphicFramePr>
+              <a:graphicFrameLocks xmlns:a="http://schemas.openxmlformats.org/drawingml/2006/main" noChangeAspect="1"/>
+            </wp:cNvGraphicFramePr>
+            <a:graphic xmlns:a="http://schemas.openxmlformats.org/drawingml/2006/main">
+              <a:graphicData uri="http://schemas.openxmlformats.org/drawingml/2006/picture">
+                <pic:pic xmlns:pic="http://schemas.openxmlformats.org/drawingml/2006/picture">
+                  <pic:nvPicPr>
+                    <pic:cNvPr id="1" name=""/>
+                    <pic:cNvPicPr/>
+                  </pic:nvPicPr>
+                  <pic:blipFill>
+                    <a:blip r:embed="rId9"/>
+                    <a:stretch>
+                      <a:fillRect/>
+                    </a:stretch>
+                  </pic:blipFill>
+                  <pic:spPr>
+                    <a:xfrm>
+                      <a:off x="0" y="0"/>
+                      <a:ext cx="3187011" cy="3067087"/>
+                    </a:xfrm>
+                    <a:prstGeom prst="rect">
+                      <a:avLst/>
+                    </a:prstGeom>
+                  </pic:spPr>
+                </pic:pic>
+              </a:graphicData>
+            </a:graphic>
+          </wp:inline>
+        </w:drawing>
+      </w:r>
+    </w:p>
+    <w:p>
+      <w:pPr>
+        <w:jc w:val="both"/>
+        <w:rPr>
+          <w:rFonts w:ascii="Arial" w:hAnsi="Arial" w:cs="Arial"/>
+          <w:b/>
+        </w:rPr>
+      </w:pPr>
+      <w:r>
+        <w:rPr>
+          <w:rFonts w:ascii="Arial" w:hAnsi="Arial" w:cs="Arial"/>
+          <w:b/>
+        </w:rPr>
+        <w:t>5.1.3 Tamanho das mensagens</w:t>
+      </w:r>
+    </w:p>
+    <w:p>
+      <w:pPr>
+        <w:ind w:firstLine="708"/>
+        <w:jc w:val="both"/>
+        <w:rPr>
+          <w:rFonts w:ascii="Arial" w:hAnsi="Arial" w:cs="Arial"/>
+          <w:b/>
+        </w:rPr>
+      </w:pPr>
+      <w:r>
+        <w:rPr>
+          <w:rFonts w:ascii="Arial" w:hAnsi="Arial" w:cs="Arial"/>
+        </w:rPr>
+        <w:t xml:space="preserve">Para realizar a análise de desempenho variando apenas o tamanho das mensagens, também utilizaremos o programa que gera uma entrada padronizada. Dessa forma, fixaremos o número de usuários em 10 mil, e o número de mensagens em 100. Além disso, depois de inserir todos os e-mails, a entrada pesquisa metade dos e-mails e, por último, remove metade, de forma completamente aleatória. </w:t>
+      </w:r>
+    </w:p>
+    <w:p>
+      <w:pPr>
+        <w:jc w:val="both"/>
+        <w:rPr>
+          <w:rFonts w:ascii="Arial" w:hAnsi="Arial" w:cs="Arial"/>
+        </w:rPr>
+      </w:pPr>
+      <w:r>
+        <w:rPr>
+          <w:rFonts w:ascii="Arial" w:hAnsi="Arial" w:cs="Arial"/>
+          <w:b/>
+        </w:rPr>
+        <w:tab/>
+      </w:r>
+      <w:r>
+        <w:rPr>
+          <w:rFonts w:ascii="Arial" w:hAnsi="Arial" w:cs="Arial"/>
+        </w:rPr>
+        <w:t>Assim, realizare</w:t>
+      </w:r>
+      <w:r>
+        <w:rPr>
+          <w:rFonts w:ascii="Arial" w:hAnsi="Arial" w:cs="Arial"/>
+        </w:rPr>
+        <w:t>mos a execução do programa com três</w:t>
+      </w:r>
+      <w:r>
+        <w:rPr>
+          <w:rFonts w:ascii="Arial" w:hAnsi="Arial" w:cs="Arial"/>
+        </w:rPr>
+        <w:t xml:space="preserve"> </w:t>
+      </w:r>
+      <w:r>
+        <w:rPr>
+          <w:rFonts w:ascii="Arial" w:hAnsi="Arial" w:cs="Arial"/>
+        </w:rPr>
+        <w:t xml:space="preserve">tamanhos de mensagens diferentes, pequeno, médio e grande. A mensagem pequena contém apenas 15 palavras, totalizando cerca de 75 caracteres. Já as mensagens médias apresentam 100 palavras, cada uma com 20 caracteres, totalizando 2000. Por fim, as mensagens grandes possuem 200 palavras, cada uma com 40 caracteres, totalizando 8000. Ao executar o programa com as funções da biblioteca </w:t>
+      </w:r>
+      <w:proofErr w:type="spellStart"/>
+      <w:r>
+        <w:rPr>
+          <w:rFonts w:ascii="Arial" w:hAnsi="Arial" w:cs="Arial"/>
+          <w:i/>
+        </w:rPr>
+        <w:t>memlog</w:t>
+      </w:r>
+      <w:proofErr w:type="spellEnd"/>
+      <w:r>
+        <w:rPr>
+          <w:rFonts w:ascii="Arial" w:hAnsi="Arial" w:cs="Arial"/>
+        </w:rPr>
+        <w:t xml:space="preserve">, obtemos os seguintes </w:t>
+      </w:r>
+      <w:r>
+        <w:rPr>
+          <w:rFonts w:ascii="Arial" w:hAnsi="Arial" w:cs="Arial"/>
+        </w:rPr>
+        <w:lastRenderedPageBreak/>
+        <w:t>tempos de execução, representados no gráfico ilustrativo a seguir, em que varia o</w:t>
+      </w:r>
+      <w:r>
+        <w:rPr>
+          <w:rFonts w:ascii="Arial" w:hAnsi="Arial" w:cs="Arial"/>
+        </w:rPr>
+        <w:t xml:space="preserve"> tempo em relação ao</w:t>
+      </w:r>
+      <w:r>
+        <w:rPr>
+          <w:rFonts w:ascii="Arial" w:hAnsi="Arial" w:cs="Arial"/>
+        </w:rPr>
+        <w:t xml:space="preserve"> número de palavras</w:t>
+      </w:r>
+      <w:r>
+        <w:rPr>
+          <w:rFonts w:ascii="Arial" w:hAnsi="Arial" w:cs="Arial"/>
+        </w:rPr>
+        <w:t xml:space="preserve"> da mensagem</w:t>
+      </w:r>
+      <w:r>
+        <w:rPr>
+          <w:rFonts w:ascii="Arial" w:hAnsi="Arial" w:cs="Arial"/>
+        </w:rPr>
+        <w:t>.</w:t>
+      </w:r>
+    </w:p>
+    <w:p>
+      <w:pPr>
+        <w:jc w:val="center"/>
+        <w:rPr>
+          <w:rFonts w:ascii="Arial" w:hAnsi="Arial" w:cs="Arial"/>
+        </w:rPr>
+      </w:pPr>
+      <w:r>
+        <w:rPr>
+          <w:rFonts w:ascii="Arial" w:hAnsi="Arial" w:cs="Arial"/>
+        </w:rPr>
+        <w:drawing>
+          <wp:inline distT="0" distB="0" distL="0" distR="0" wp14:anchorId="69A5C5BF" wp14:editId="7B02BD4B">
+            <wp:extent cx="2968388" cy="2938020"/>
+            <wp:effectExtent l="0" t="0" r="3810" b="0"/>
+            <wp:docPr id="7" name="Imagem 7"/>
+            <wp:cNvGraphicFramePr>
+              <a:graphicFrameLocks xmlns:a="http://schemas.openxmlformats.org/drawingml/2006/main" noChangeAspect="1"/>
+            </wp:cNvGraphicFramePr>
+            <a:graphic xmlns:a="http://schemas.openxmlformats.org/drawingml/2006/main">
+              <a:graphicData uri="http://schemas.openxmlformats.org/drawingml/2006/picture">
+                <pic:pic xmlns:pic="http://schemas.openxmlformats.org/drawingml/2006/picture">
+                  <pic:nvPicPr>
+                    <pic:cNvPr id="1" name=""/>
+                    <pic:cNvPicPr/>
+                  </pic:nvPicPr>
+                  <pic:blipFill>
+                    <a:blip r:embed="rId10"/>
+                    <a:stretch>
+                      <a:fillRect/>
+                    </a:stretch>
+                  </pic:blipFill>
+                  <pic:spPr>
+                    <a:xfrm>
+                      <a:off x="0" y="0"/>
+                      <a:ext cx="2995148" cy="2964507"/>
+                    </a:xfrm>
+                    <a:prstGeom prst="rect">
+                      <a:avLst/>
+                    </a:prstGeom>
+                  </pic:spPr>
+                </pic:pic>
+              </a:graphicData>
+            </a:graphic>
+          </wp:inline>
+        </w:drawing>
+      </w:r>
+    </w:p>
+    <w:p>
+      <w:pPr>
+        <w:jc w:val="both"/>
+        <w:rPr>
+          <w:rFonts w:ascii="Arial" w:hAnsi="Arial" w:cs="Arial"/>
+          <w:b/>
+        </w:rPr>
+      </w:pPr>
+      <w:r>
+        <w:rPr>
+          <w:rFonts w:ascii="Arial" w:hAnsi="Arial" w:cs="Arial"/>
+          <w:b/>
+        </w:rPr>
+        <w:t>5.1.4 Frequência de operações</w:t>
+      </w:r>
+    </w:p>
+    <w:p>
+      <w:pPr>
+        <w:rPr>
+          <w:rFonts w:ascii="Arial" w:eastAsiaTheme="minorEastAsia" w:hAnsi="Arial" w:cs="Arial"/>
+        </w:rPr>
+      </w:pPr>
+      <w:r>
+        <w:rPr>
+          <w:rFonts w:ascii="Arial" w:hAnsi="Arial" w:cs="Arial"/>
+        </w:rPr>
+        <w:tab/>
+        <w:t xml:space="preserve">Durante as análises anteriores sempre foi utilizado um arquivo de entrada padrão, ou seja, primeiro eram inseridos os </w:t>
+      </w:r>
+      <m:oMath>
+        <m:r>
+          <w:rPr>
+            <w:rFonts w:ascii="Cambria Math" w:hAnsi="Cambria Math" w:cs="Arial"/>
+          </w:rPr>
+          <m:t>n</m:t>
+        </m:r>
+      </m:oMath>
+      <w:r>
+        <w:rPr>
+          <w:rFonts w:ascii="Arial" w:eastAsiaTheme="minorEastAsia" w:hAnsi="Arial" w:cs="Arial"/>
+        </w:rPr>
+        <w:t xml:space="preserve"> e-mails de cada usuário, ou seja, são inseridos todos os e-mails de cada usuário de forma separada e, só ao final, é realizada a busca e a remoção de </w:t>
+      </w:r>
+      <m:oMath>
+        <m:f>
+          <m:fPr>
+            <m:ctrlPr>
+              <w:rPr>
+                <w:rFonts w:ascii="Cambria Math" w:eastAsiaTheme="minorEastAsia" w:hAnsi="Cambria Math" w:cs="Arial"/>
+                <w:i/>
+              </w:rPr>
+            </m:ctrlPr>
+          </m:fPr>
+          <m:num>
+            <m:r>
+              <w:rPr>
+                <w:rFonts w:ascii="Cambria Math" w:eastAsiaTheme="minorEastAsia" w:hAnsi="Cambria Math" w:cs="Arial"/>
+              </w:rPr>
+              <m:t>n</m:t>
+            </m:r>
+          </m:num>
+          <m:den>
+            <m:r>
+              <w:rPr>
+                <w:rFonts w:ascii="Cambria Math" w:eastAsiaTheme="minorEastAsia" w:hAnsi="Cambria Math" w:cs="Arial"/>
+              </w:rPr>
+              <m:t>2</m:t>
+            </m:r>
+          </m:den>
+        </m:f>
+      </m:oMath>
+      <w:r>
+        <w:rPr>
+          <w:rFonts w:ascii="Arial" w:eastAsiaTheme="minorEastAsia" w:hAnsi="Arial" w:cs="Arial"/>
+        </w:rPr>
+        <w:t xml:space="preserve"> e-mails. Outra entrada possível, é uma entrada mais aleatória, que durante o processo das inserções é realizado buscas e remoções de forma aleatória, em qualquer usuário que já teve seus e-mails enviados. Dessa forma, podemos comparar o tempo de execução de cada uma dessas entradas.</w:t>
+      </w:r>
+    </w:p>
+    <w:p>
+      <w:pPr>
+        <w:jc w:val="both"/>
+        <w:rPr>
+          <w:rFonts w:ascii="Arial" w:hAnsi="Arial" w:cs="Arial"/>
+        </w:rPr>
+      </w:pPr>
+      <w:r>
+        <w:rPr>
+          <w:rFonts w:ascii="Arial" w:eastAsiaTheme="minorEastAsia" w:hAnsi="Arial" w:cs="Arial"/>
+        </w:rPr>
+        <w:drawing>
+          <wp:anchor distT="0" distB="0" distL="114300" distR="114300" simplePos="0" relativeHeight="251659264" behindDoc="0" locked="0" layoutInCell="1" allowOverlap="1">
+            <wp:simplePos x="0" y="0"/>
+            <wp:positionH relativeFrom="column">
+              <wp:posOffset>3122797</wp:posOffset>
+            </wp:positionH>
+            <wp:positionV relativeFrom="paragraph">
+              <wp:posOffset>9999</wp:posOffset>
+            </wp:positionV>
+            <wp:extent cx="2184686" cy="2135875"/>
+            <wp:effectExtent l="0" t="0" r="6350" b="0"/>
+            <wp:wrapSquare wrapText="bothSides"/>
+            <wp:docPr id="8" name="Imagem 8"/>
+            <wp:cNvGraphicFramePr>
+              <a:graphicFrameLocks xmlns:a="http://schemas.openxmlformats.org/drawingml/2006/main" noChangeAspect="1"/>
+            </wp:cNvGraphicFramePr>
+            <a:graphic xmlns:a="http://schemas.openxmlformats.org/drawingml/2006/main">
+              <a:graphicData uri="http://schemas.openxmlformats.org/drawingml/2006/picture">
+                <pic:pic xmlns:pic="http://schemas.openxmlformats.org/drawingml/2006/picture">
+                  <pic:nvPicPr>
+                    <pic:cNvPr id="1" name=""/>
+                    <pic:cNvPicPr/>
+                  </pic:nvPicPr>
+                  <pic:blipFill>
+                    <a:blip r:embed="rId11" cstate="print">
+                      <a:extLst>
+                        <a:ext uri="{28A0092B-C50C-407E-A947-70E740481C1C}">
+                          <a14:useLocalDpi xmlns:a14="http://schemas.microsoft.com/office/drawing/2010/main" val="0"/>
+                        </a:ext>
+                      </a:extLst>
+                    </a:blip>
+                    <a:stretch>
+                      <a:fillRect/>
+                    </a:stretch>
+                  </pic:blipFill>
+                  <pic:spPr>
+                    <a:xfrm>
+                      <a:off x="0" y="0"/>
+                      <a:ext cx="2184686" cy="2135875"/>
+                    </a:xfrm>
+                    <a:prstGeom prst="rect">
+                      <a:avLst/>
+                    </a:prstGeom>
+                  </pic:spPr>
+                </pic:pic>
+              </a:graphicData>
+            </a:graphic>
+          </wp:anchor>
+        </w:drawing>
+      </w:r>
+      <w:r>
+        <w:rPr>
+          <w:rFonts w:ascii="Arial" w:eastAsiaTheme="minorEastAsia" w:hAnsi="Arial" w:cs="Arial"/>
+        </w:rPr>
+        <w:tab/>
+      </w:r>
+      <w:r>
+        <w:rPr>
+          <w:rFonts w:ascii="Arial" w:eastAsiaTheme="minorEastAsia" w:hAnsi="Arial" w:cs="Arial"/>
+        </w:rPr>
+        <w:t xml:space="preserve"> </w:t>
+      </w:r>
+      <w:r>
+        <w:rPr>
+          <w:rFonts w:ascii="Arial" w:hAnsi="Arial" w:cs="Arial"/>
+        </w:rPr>
+        <w:t xml:space="preserve">Assim, realizaremos duas execuções do programa, ambas com 10000 usuários, 100 mensagens por usuário e apenas mensagens pequenas. Ao executar o programa com as funções da biblioteca </w:t>
+      </w:r>
+      <w:proofErr w:type="spellStart"/>
+      <w:r>
+        <w:rPr>
+          <w:rFonts w:ascii="Arial" w:hAnsi="Arial" w:cs="Arial"/>
+          <w:i/>
+        </w:rPr>
+        <w:t>memlog</w:t>
+      </w:r>
+      <w:proofErr w:type="spellEnd"/>
+      <w:r>
+        <w:rPr>
+          <w:rFonts w:ascii="Arial" w:hAnsi="Arial" w:cs="Arial"/>
+        </w:rPr>
+        <w:t>, obtemos tempos de execução semelhantes, mas não iguais, como podemos ver no gráfico a direita. A entrada padronizada apresentou tempo de execução de 7.42 segundos, enquanto a entrada aleatória tem tempo 7.75 segundos.</w:t>
+      </w:r>
+    </w:p>
+    <w:p>
+      <w:pPr>
+        <w:jc w:val="both"/>
+        <w:rPr>
+          <w:rFonts w:ascii="Arial" w:hAnsi="Arial" w:cs="Arial"/>
+        </w:rPr>
+      </w:pPr>
+      <w:r>
+        <w:rPr>
+          <w:rFonts w:ascii="Arial" w:hAnsi="Arial" w:cs="Arial"/>
+        </w:rPr>
+        <w:tab/>
+        <w:t xml:space="preserve">Dessa forma, concluímos que a entrada aleatória apresenta um resultado de desempenho inferior que ao resultado da entrada padrão. Isso ocorre, principalmente, devido à distância de pilha, que na entrada padrão, a cada 100 operações lida com um usuário diferente, ou seja, a cada 100 operações estão relacionadas a apenas uma árvore binária, o que faz a distância de pilha ser muito pequena. Isso não ocorre na entrada aleatória, em que cada operação pode incluir qualquer usuário já inserido na tabela </w:t>
+      </w:r>
+      <w:proofErr w:type="spellStart"/>
+      <w:r>
+        <w:rPr>
+          <w:rFonts w:ascii="Arial" w:hAnsi="Arial" w:cs="Arial"/>
+        </w:rPr>
+        <w:t>hash</w:t>
+      </w:r>
+      <w:proofErr w:type="spellEnd"/>
+      <w:r>
+        <w:rPr>
+          <w:rFonts w:ascii="Arial" w:hAnsi="Arial" w:cs="Arial"/>
+        </w:rPr>
+        <w:t>, o que deixa a distância de pilha maior, e, consequentemente, o tempo de execução maior também.</w:t>
+      </w:r>
+    </w:p>
+    <w:p>
+      <w:pPr>
+        <w:jc w:val="both"/>
+        <w:rPr>
+          <w:rFonts w:ascii="Arial" w:hAnsi="Arial" w:cs="Arial"/>
+        </w:rPr>
+      </w:pPr>
+    </w:p>
+    <w:p>
+      <w:pPr>
+        <w:jc w:val="both"/>
+        <w:rPr>
+          <w:rFonts w:ascii="Arial" w:hAnsi="Arial" w:cs="Arial"/>
+          <w:b/>
+        </w:rPr>
+      </w:pPr>
+      <w:r>
+        <w:rPr>
+          <w:rFonts w:ascii="Arial" w:hAnsi="Arial" w:cs="Arial"/>
+          <w:b/>
+        </w:rPr>
+        <w:lastRenderedPageBreak/>
+        <w:t>5.2</w:t>
+      </w:r>
+      <w:r>
+        <w:rPr>
+          <w:rFonts w:ascii="Arial" w:hAnsi="Arial" w:cs="Arial"/>
+          <w:b/>
+        </w:rPr>
+        <w:t xml:space="preserve"> Análise </w:t>
+      </w:r>
+      <w:r>
+        <w:rPr>
+          <w:rFonts w:ascii="Arial" w:hAnsi="Arial" w:cs="Arial"/>
+          <w:b/>
+        </w:rPr>
+        <w:t>de Localidade de Referência</w:t>
+      </w:r>
+      <w:bookmarkStart w:id="0" w:name="_GoBack"/>
+      <w:bookmarkEnd w:id="0"/>
+    </w:p>
+    <w:p>
+      <w:pPr>
+        <w:jc w:val="both"/>
+        <w:rPr>
+          <w:rFonts w:ascii="Arial" w:hAnsi="Arial" w:cs="Arial"/>
         </w:rPr>
       </w:pPr>
     </w:p>
@@ -10790,8 +11734,6 @@
           <w:rFonts w:ascii="Arial" w:hAnsi="Arial" w:cs="Arial"/>
         </w:rPr>
       </w:pPr>
-      <w:bookmarkStart w:id="0" w:name="_GoBack"/>
-      <w:bookmarkEnd w:id="0"/>
     </w:p>
     <w:p>
       <w:pPr>
@@ -11053,7 +11995,6 @@
         <w:rPr>
           <w:rFonts w:ascii="Arial" w:hAnsi="Arial" w:cs="Arial"/>
         </w:rPr>
-        <w:lastRenderedPageBreak/>
         <w:t>affas</w:t>
       </w:r>
       <w:proofErr w:type="spellEnd"/>
@@ -11103,7 +12044,14 @@
         <w:rPr>
           <w:rFonts w:ascii="Arial" w:hAnsi="Arial" w:cs="Arial"/>
         </w:rPr>
-        <w:t xml:space="preserve"> pelo arquivo desejado. Além disso, é preciso inserir o destino do arquivo de acesso de memória após o ‘-p’.</w:t>
+        <w:t xml:space="preserve"> pelo </w:t>
+      </w:r>
+      <w:r>
+        <w:rPr>
+          <w:rFonts w:ascii="Arial" w:hAnsi="Arial" w:cs="Arial"/>
+        </w:rPr>
+        <w:lastRenderedPageBreak/>
+        <w:t>arquivo desejado. Além disso, é preciso inserir o destino do arquivo de acesso de memória após o ‘-p’.</w:t>
       </w:r>
     </w:p>
     <w:p>
@@ -12875,7 +13823,7 @@
   <w:style w:type="paragraph" w:default="1" w:styleId="Normal">
     <w:name w:val="Normal"/>
     <w:qFormat/>
-    <w:rsid w:val="00DD6570"/>
+    <w:rsid w:val="00226201"/>
   </w:style>
   <w:style w:type="character" w:default="1" w:styleId="Fontepargpadro">
     <w:name w:val="Default Paragraph Font"/>

</xml_diff>

<commit_message>
Adicionados alguns comentários para melhorar a leitura.
</commit_message>
<xml_diff>
--- a/Documentação - TP3.docx
+++ b/Documentação - TP3.docx
@@ -921,8 +921,8 @@
         </w:rPr>
         <w:drawing>
           <wp:inline distT="0" distB="0" distL="0" distR="0" wp14:anchorId="5234D3B5" wp14:editId="632FB2BD">
-            <wp:extent cx="2194560" cy="1113822"/>
-            <wp:effectExtent l="0" t="0" r="0" b="0"/>
+            <wp:extent cx="2763671" cy="1402669"/>
+            <wp:effectExtent l="0" t="0" r="0" b="7620"/>
             <wp:docPr id="3" name="Imagem 3"/>
             <wp:cNvGraphicFramePr>
               <a:graphicFrameLocks xmlns:a="http://schemas.openxmlformats.org/drawingml/2006/main" noChangeAspect="1"/>
@@ -943,7 +943,7 @@
                   <pic:spPr>
                     <a:xfrm>
                       <a:off x="0" y="0"/>
-                      <a:ext cx="2252096" cy="1143024"/>
+                      <a:ext cx="2894479" cy="1469059"/>
                     </a:xfrm>
                     <a:prstGeom prst="rect">
                       <a:avLst/>
@@ -1178,21 +1178,33 @@
         <w:rPr>
           <w:rFonts w:ascii="Arial" w:hAnsi="Arial" w:cs="Arial"/>
         </w:rPr>
-        <w:t xml:space="preserve">Ademais, a classe apresenta um atributo que armazena a raiz da árvore, a partir desse nó, é possível chegar em qualquer outro nó da árvore binária. Além disso, a árvore não apresenta elementos repetidos, já que cada </w:t>
+        <w:t>Ademais, a classe apresenta um atributo que armazena a raiz da árvore, a partir desse nó, é possível chegar em qualquer outro nó da árvore binária. Além disso, a árvore não apresenta elementos repet</w:t>
+      </w:r>
+      <w:r>
+        <w:rPr>
+          <w:rFonts w:ascii="Arial" w:hAnsi="Arial" w:cs="Arial"/>
+        </w:rPr>
+        <w:t>idos, já que cada e-mail enviado</w:t>
+      </w:r>
+      <w:r>
+        <w:rPr>
+          <w:rFonts w:ascii="Arial" w:hAnsi="Arial" w:cs="Arial"/>
+        </w:rPr>
+        <w:t xml:space="preserve"> e recebido apresenta </w:t>
       </w:r>
       <w:proofErr w:type="gramStart"/>
       <w:r>
         <w:rPr>
           <w:rFonts w:ascii="Arial" w:hAnsi="Arial" w:cs="Arial"/>
         </w:rPr>
-        <w:t>e-mail enviada</w:t>
+        <w:t>identificadores</w:t>
       </w:r>
       <w:proofErr w:type="gramEnd"/>
       <w:r>
         <w:rPr>
           <w:rFonts w:ascii="Arial" w:hAnsi="Arial" w:cs="Arial"/>
         </w:rPr>
-        <w:t xml:space="preserve"> e recebido apresenta identificadores distintos.</w:t>
+        <w:t xml:space="preserve"> distintos.</w:t>
       </w:r>
     </w:p>
     <w:p>
@@ -2378,8 +2390,8 @@
         </w:rPr>
         <w:drawing>
           <wp:inline distT="0" distB="0" distL="0" distR="0" wp14:anchorId="6D04AADB" wp14:editId="41DF18BA">
-            <wp:extent cx="5023958" cy="2234316"/>
-            <wp:effectExtent l="0" t="0" r="5715" b="0"/>
+            <wp:extent cx="3582537" cy="1593271"/>
+            <wp:effectExtent l="0" t="0" r="0" b="6985"/>
             <wp:docPr id="4" name="Imagem 4"/>
             <wp:cNvGraphicFramePr>
               <a:graphicFrameLocks xmlns:a="http://schemas.openxmlformats.org/drawingml/2006/main" noChangeAspect="1"/>
@@ -2400,7 +2412,7 @@
                   <pic:spPr>
                     <a:xfrm>
                       <a:off x="0" y="0"/>
-                      <a:ext cx="5275051" cy="2345985"/>
+                      <a:ext cx="3800363" cy="1690145"/>
                     </a:xfrm>
                     <a:prstGeom prst="rect">
                       <a:avLst/>
@@ -9873,20 +9885,6 @@
           <w:rFonts w:ascii="Arial" w:hAnsi="Arial" w:cs="Arial"/>
         </w:rPr>
       </w:pPr>
-      <w:r>
-        <w:rPr>
-          <w:rFonts w:ascii="Arial" w:hAnsi="Arial" w:cs="Arial"/>
-        </w:rPr>
-        <w:tab/>
-      </w:r>
-    </w:p>
-    <w:p>
-      <w:pPr>
-        <w:jc w:val="both"/>
-        <w:rPr>
-          <w:rFonts w:ascii="Arial" w:hAnsi="Arial" w:cs="Arial"/>
-        </w:rPr>
-      </w:pPr>
     </w:p>
     <w:p>
       <w:pPr>
@@ -10491,6 +10489,22 @@
         </w:rPr>
         <w:t xml:space="preserve"> verifica se o número de palavras da mensagem de e-mail é menor ou igual a 200, caso contrário, a execução do programa é interrompida. </w:t>
       </w:r>
+    </w:p>
+    <w:p>
+      <w:pPr>
+        <w:jc w:val="both"/>
+        <w:rPr>
+          <w:rFonts w:ascii="Arial" w:hAnsi="Arial" w:cs="Arial"/>
+        </w:rPr>
+      </w:pPr>
+    </w:p>
+    <w:p>
+      <w:pPr>
+        <w:jc w:val="both"/>
+        <w:rPr>
+          <w:rFonts w:ascii="Arial" w:hAnsi="Arial" w:cs="Arial"/>
+        </w:rPr>
+      </w:pPr>
     </w:p>
     <w:p>
       <w:pPr>
@@ -11483,8 +11497,438 @@
         </w:rPr>
         <w:t>de Localidade de Referência</w:t>
       </w:r>
-      <w:bookmarkStart w:id="0" w:name="_GoBack"/>
-      <w:bookmarkEnd w:id="0"/>
+    </w:p>
+    <w:p>
+      <w:pPr>
+        <w:jc w:val="both"/>
+        <w:rPr>
+          <w:rFonts w:ascii="Arial" w:hAnsi="Arial" w:cs="Arial"/>
+        </w:rPr>
+      </w:pPr>
+      <w:r>
+        <w:rPr>
+          <w:rFonts w:ascii="Arial" w:hAnsi="Arial" w:cs="Arial"/>
+        </w:rPr>
+        <w:tab/>
+        <w:t xml:space="preserve">Em seguida, para realizar a análise de localidade de referência, analisaremos especificamente a posição de cada e-mail durante a execução do programa na memória. Nesse sentido, o arquivo de entrada utilizado para realizar essa análise contém uma tabela </w:t>
+      </w:r>
+      <w:proofErr w:type="spellStart"/>
+      <w:r>
+        <w:rPr>
+          <w:rFonts w:ascii="Arial" w:hAnsi="Arial" w:cs="Arial"/>
+        </w:rPr>
+        <w:t>hash</w:t>
+      </w:r>
+      <w:proofErr w:type="spellEnd"/>
+      <w:r>
+        <w:rPr>
+          <w:rFonts w:ascii="Arial" w:hAnsi="Arial" w:cs="Arial"/>
+        </w:rPr>
+        <w:t xml:space="preserve"> de tamanho três, e também apenas três usuários. Além disso, o arquivo de entrada realiza noventa operações, sendo elas dez inserções, consultas e remoções para cada usuário, totalizando trinta operações por usuário. Nesse sentido, primeiro são realizadas as trinta inserções, depois as trinta consultas, e, por fim, o restante das operações de remoção. </w:t>
+      </w:r>
+    </w:p>
+    <w:p>
+      <w:pPr>
+        <w:jc w:val="both"/>
+        <w:rPr>
+          <w:rFonts w:ascii="Arial" w:hAnsi="Arial" w:cs="Arial"/>
+        </w:rPr>
+      </w:pPr>
+      <w:r>
+        <w:rPr>
+          <w:rFonts w:ascii="Arial" w:hAnsi="Arial" w:cs="Arial"/>
+        </w:rPr>
+        <w:tab/>
+        <w:t>Os gráficos a seguir, foram gerados após a execução do programa e o armazenamento de seus registros de memória. Nesses gráficos, o ‘ID’ representa o identificador de cada um usuário, ou seja, o gráfico de acesso de ‘ID 0’ apresenta as consultas de e-mail específicas do usuário que possui o identificador igual a zero. Primeiramente, analisaremos os gráficos de acesso, que apresentam o endereço de cada e-mail em relação ao número de seu acesso.</w:t>
+      </w:r>
+    </w:p>
+    <w:p>
+      <w:pPr>
+        <w:jc w:val="center"/>
+        <w:rPr>
+          <w:rFonts w:ascii="Arial" w:hAnsi="Arial" w:cs="Arial"/>
+        </w:rPr>
+      </w:pPr>
+      <w:r>
+        <w:rPr>
+          <w:rFonts w:ascii="Arial" w:hAnsi="Arial" w:cs="Arial"/>
+        </w:rPr>
+        <w:pict>
+          <v:shapetype id="_x0000_t75" coordsize="21600,21600" o:spt="75" o:preferrelative="t" path="m@4@5l@4@11@9@11@9@5xe" filled="f" stroked="f">
+            <v:stroke joinstyle="miter"/>
+            <v:formulas>
+              <v:f eqn="if lineDrawn pixelLineWidth 0"/>
+              <v:f eqn="sum @0 1 0"/>
+              <v:f eqn="sum 0 0 @1"/>
+              <v:f eqn="prod @2 1 2"/>
+              <v:f eqn="prod @3 21600 pixelWidth"/>
+              <v:f eqn="prod @3 21600 pixelHeight"/>
+              <v:f eqn="sum @0 0 1"/>
+              <v:f eqn="prod @6 1 2"/>
+              <v:f eqn="prod @7 21600 pixelWidth"/>
+              <v:f eqn="sum @8 21600 0"/>
+              <v:f eqn="prod @7 21600 pixelHeight"/>
+              <v:f eqn="sum @10 21600 0"/>
+            </v:formulas>
+            <v:path o:extrusionok="f" gradientshapeok="t" o:connecttype="rect"/>
+            <o:lock v:ext="edit" aspectratio="t"/>
+          </v:shapetype>
+          <v:shape id="_x0000_i1025" type="#_x0000_t75" style="width:216.55pt;height:161.75pt">
+            <v:imagedata r:id="rId12" o:title="text-acesso-0"/>
+          </v:shape>
+        </w:pict>
+      </w:r>
+      <w:r>
+        <w:rPr>
+          <w:rFonts w:ascii="Arial" w:hAnsi="Arial" w:cs="Arial"/>
+        </w:rPr>
+        <w:pict>
+          <v:shape id="_x0000_i1046" type="#_x0000_t75" style="width:203.65pt;height:152.05pt">
+            <v:imagedata r:id="rId13" o:title="text-acesso-1"/>
+          </v:shape>
+        </w:pict>
+      </w:r>
+    </w:p>
+    <w:p>
+      <w:pPr>
+        <w:jc w:val="center"/>
+        <w:rPr>
+          <w:rFonts w:ascii="Arial" w:hAnsi="Arial" w:cs="Arial"/>
+        </w:rPr>
+      </w:pPr>
+      <w:r>
+        <w:rPr>
+          <w:rFonts w:ascii="Arial" w:hAnsi="Arial" w:cs="Arial"/>
+        </w:rPr>
+        <w:pict>
+          <v:shape id="_x0000_i1047" type="#_x0000_t75" style="width:261.15pt;height:196.1pt">
+            <v:imagedata r:id="rId14" o:title="text-acesso-2"/>
+          </v:shape>
+        </w:pict>
+      </w:r>
+    </w:p>
+    <w:p>
+      <w:pPr>
+        <w:jc w:val="both"/>
+        <w:rPr>
+          <w:rFonts w:ascii="Arial" w:hAnsi="Arial" w:cs="Arial"/>
+        </w:rPr>
+      </w:pPr>
+      <w:r>
+        <w:rPr>
+          <w:rFonts w:ascii="Arial" w:hAnsi="Arial" w:cs="Arial"/>
+        </w:rPr>
+        <w:tab/>
+        <w:t xml:space="preserve">É perceptível que os três gráficos apresentam um comportamento muito semelhante. Isso ocorre porque cada gráfico representa as operações realizadas em relação a cada usuário, como os três usuários realizam as mesmas operações com a mesma quantidade de e-mails, os gráficos ficam muito parecidos. </w:t>
+      </w:r>
+    </w:p>
+    <w:p>
+      <w:pPr>
+        <w:jc w:val="both"/>
+        <w:rPr>
+          <w:rFonts w:ascii="Arial" w:hAnsi="Arial" w:cs="Arial"/>
+        </w:rPr>
+      </w:pPr>
+      <w:r>
+        <w:rPr>
+          <w:rFonts w:ascii="Arial" w:hAnsi="Arial" w:cs="Arial"/>
+        </w:rPr>
+        <w:tab/>
+        <w:t>Em relação ao formato do gráfico, percebemos que cada conjunto de marcações representa um conjunto de operações diferente, em que o primeiro conjunto são as 10 operações de soma, o seguinte são as 10 de consulta e o último são as remoções. Percebemos que, no início de toda operação o primeiro endereço é acessado, que representa a raiz da árvore binária. Assim, quando as funções recursivas caminham na árvore, acessam endereços distintos, o que deixa o gráfico mais esparso em endereços maiores.</w:t>
+      </w:r>
+    </w:p>
+    <w:p>
+      <w:pPr>
+        <w:jc w:val="both"/>
+        <w:rPr>
+          <w:rFonts w:ascii="Arial" w:hAnsi="Arial" w:cs="Arial"/>
+        </w:rPr>
+      </w:pPr>
+      <w:r>
+        <w:rPr>
+          <w:rFonts w:ascii="Arial" w:hAnsi="Arial" w:cs="Arial"/>
+        </w:rPr>
+        <w:tab/>
+        <w:t>Em segundo lugar podemos analisar os gráficos de distância de pilha e sua evolução.</w:t>
+      </w:r>
+    </w:p>
+    <w:p>
+      <w:pPr>
+        <w:jc w:val="center"/>
+        <w:rPr>
+          <w:rFonts w:ascii="Arial" w:hAnsi="Arial" w:cs="Arial"/>
+        </w:rPr>
+      </w:pPr>
+      <w:r>
+        <w:rPr>
+          <w:rFonts w:ascii="Arial" w:hAnsi="Arial" w:cs="Arial"/>
+        </w:rPr>
+        <w:pict>
+          <v:shape id="_x0000_i1051" type="#_x0000_t75" style="width:213.3pt;height:159.6pt">
+            <v:imagedata r:id="rId15" o:title="text-distp-0"/>
+          </v:shape>
+        </w:pict>
+      </w:r>
+      <w:r>
+        <w:rPr>
+          <w:rFonts w:ascii="Arial" w:hAnsi="Arial" w:cs="Arial"/>
+          <w:noProof/>
+          <w:lang w:eastAsia="pt-BR"/>
+        </w:rPr>
+        <w:drawing>
+          <wp:inline distT="0" distB="0" distL="0" distR="0">
+            <wp:extent cx="2552065" cy="1910715"/>
+            <wp:effectExtent l="0" t="0" r="635" b="0"/>
+            <wp:docPr id="9" name="Imagem 9" descr="C:\Users\Micro\AppData\Local\Microsoft\Windows\INetCache\Content.Word\text-hist-0-0.png"/>
+            <wp:cNvGraphicFramePr>
+              <a:graphicFrameLocks xmlns:a="http://schemas.openxmlformats.org/drawingml/2006/main" noChangeAspect="1"/>
+            </wp:cNvGraphicFramePr>
+            <a:graphic xmlns:a="http://schemas.openxmlformats.org/drawingml/2006/main">
+              <a:graphicData uri="http://schemas.openxmlformats.org/drawingml/2006/picture">
+                <pic:pic xmlns:pic="http://schemas.openxmlformats.org/drawingml/2006/picture">
+                  <pic:nvPicPr>
+                    <pic:cNvPr id="0" name="Picture 51" descr="C:\Users\Micro\AppData\Local\Microsoft\Windows\INetCache\Content.Word\text-hist-0-0.png"/>
+                    <pic:cNvPicPr>
+                      <a:picLocks noChangeAspect="1" noChangeArrowheads="1"/>
+                    </pic:cNvPicPr>
+                  </pic:nvPicPr>
+                  <pic:blipFill>
+                    <a:blip r:embed="rId16" cstate="print">
+                      <a:extLst>
+                        <a:ext uri="{28A0092B-C50C-407E-A947-70E740481C1C}">
+                          <a14:useLocalDpi xmlns:a14="http://schemas.microsoft.com/office/drawing/2010/main" val="0"/>
+                        </a:ext>
+                      </a:extLst>
+                    </a:blip>
+                    <a:srcRect/>
+                    <a:stretch>
+                      <a:fillRect/>
+                    </a:stretch>
+                  </pic:blipFill>
+                  <pic:spPr bwMode="auto">
+                    <a:xfrm>
+                      <a:off x="0" y="0"/>
+                      <a:ext cx="2552065" cy="1910715"/>
+                    </a:xfrm>
+                    <a:prstGeom prst="rect">
+                      <a:avLst/>
+                    </a:prstGeom>
+                    <a:noFill/>
+                    <a:ln>
+                      <a:noFill/>
+                    </a:ln>
+                  </pic:spPr>
+                </pic:pic>
+              </a:graphicData>
+            </a:graphic>
+          </wp:inline>
+        </w:drawing>
+      </w:r>
+    </w:p>
+    <w:p>
+      <w:pPr>
+        <w:jc w:val="center"/>
+        <w:rPr>
+          <w:rFonts w:ascii="Arial" w:hAnsi="Arial" w:cs="Arial"/>
+        </w:rPr>
+      </w:pPr>
+      <w:r>
+        <w:rPr>
+          <w:rFonts w:ascii="Arial" w:hAnsi="Arial" w:cs="Arial"/>
+        </w:rPr>
+        <w:pict>
+          <v:shape id="_x0000_i1088" type="#_x0000_t75" style="width:208.5pt;height:156.35pt">
+            <v:imagedata r:id="rId17" o:title="text-distp-1"/>
+          </v:shape>
+        </w:pict>
+      </w:r>
+      <w:r>
+        <w:rPr>
+          <w:rFonts w:ascii="Arial" w:hAnsi="Arial" w:cs="Arial"/>
+          <w:noProof/>
+          <w:lang w:eastAsia="pt-BR"/>
+        </w:rPr>
+        <w:drawing>
+          <wp:inline distT="0" distB="0" distL="0" distR="0">
+            <wp:extent cx="2681785" cy="1982189"/>
+            <wp:effectExtent l="0" t="0" r="4445" b="0"/>
+            <wp:docPr id="11" name="Imagem 11" descr="C:\Users\Micro\AppData\Local\Microsoft\Windows\INetCache\Content.Word\text-hist-0-1.png"/>
+            <wp:cNvGraphicFramePr>
+              <a:graphicFrameLocks xmlns:a="http://schemas.openxmlformats.org/drawingml/2006/main" noChangeAspect="1"/>
+            </wp:cNvGraphicFramePr>
+            <a:graphic xmlns:a="http://schemas.openxmlformats.org/drawingml/2006/main">
+              <a:graphicData uri="http://schemas.openxmlformats.org/drawingml/2006/picture">
+                <pic:pic xmlns:pic="http://schemas.openxmlformats.org/drawingml/2006/picture">
+                  <pic:nvPicPr>
+                    <pic:cNvPr id="0" name="Picture 59" descr="C:\Users\Micro\AppData\Local\Microsoft\Windows\INetCache\Content.Word\text-hist-0-1.png"/>
+                    <pic:cNvPicPr>
+                      <a:picLocks noChangeAspect="1" noChangeArrowheads="1"/>
+                    </pic:cNvPicPr>
+                  </pic:nvPicPr>
+                  <pic:blipFill>
+                    <a:blip r:embed="rId18">
+                      <a:extLst>
+                        <a:ext uri="{28A0092B-C50C-407E-A947-70E740481C1C}">
+                          <a14:useLocalDpi xmlns:a14="http://schemas.microsoft.com/office/drawing/2010/main" val="0"/>
+                        </a:ext>
+                      </a:extLst>
+                    </a:blip>
+                    <a:srcRect/>
+                    <a:stretch>
+                      <a:fillRect/>
+                    </a:stretch>
+                  </pic:blipFill>
+                  <pic:spPr bwMode="auto">
+                    <a:xfrm>
+                      <a:off x="0" y="0"/>
+                      <a:ext cx="2694425" cy="1991532"/>
+                    </a:xfrm>
+                    <a:prstGeom prst="rect">
+                      <a:avLst/>
+                    </a:prstGeom>
+                    <a:noFill/>
+                    <a:ln>
+                      <a:noFill/>
+                    </a:ln>
+                  </pic:spPr>
+                </pic:pic>
+              </a:graphicData>
+            </a:graphic>
+          </wp:inline>
+        </w:drawing>
+      </w:r>
+    </w:p>
+    <w:p>
+      <w:pPr>
+        <w:jc w:val="center"/>
+        <w:rPr>
+          <w:rFonts w:ascii="Arial" w:hAnsi="Arial" w:cs="Arial"/>
+        </w:rPr>
+      </w:pPr>
+      <w:r>
+        <w:rPr>
+          <w:rFonts w:ascii="Arial" w:hAnsi="Arial" w:cs="Arial"/>
+        </w:rPr>
+        <w:pict>
+          <v:shape id="_x0000_i1069" type="#_x0000_t75" style="width:213.3pt;height:160.1pt">
+            <v:imagedata r:id="rId19" o:title="text-distp-2"/>
+          </v:shape>
+        </w:pict>
+      </w:r>
+      <w:r>
+        <w:rPr>
+          <w:rFonts w:ascii="Arial" w:hAnsi="Arial" w:cs="Arial"/>
+          <w:noProof/>
+          <w:lang w:eastAsia="pt-BR"/>
+        </w:rPr>
+        <w:drawing>
+          <wp:inline distT="0" distB="0" distL="0" distR="0">
+            <wp:extent cx="2592894" cy="1949930"/>
+            <wp:effectExtent l="0" t="0" r="0" b="0"/>
+            <wp:docPr id="10" name="Imagem 10" descr="C:\Users\Micro\AppData\Local\Microsoft\Windows\INetCache\Content.Word\text-hist-0-2.png"/>
+            <wp:cNvGraphicFramePr>
+              <a:graphicFrameLocks xmlns:a="http://schemas.openxmlformats.org/drawingml/2006/main" noChangeAspect="1"/>
+            </wp:cNvGraphicFramePr>
+            <a:graphic xmlns:a="http://schemas.openxmlformats.org/drawingml/2006/main">
+              <a:graphicData uri="http://schemas.openxmlformats.org/drawingml/2006/picture">
+                <pic:pic xmlns:pic="http://schemas.openxmlformats.org/drawingml/2006/picture">
+                  <pic:nvPicPr>
+                    <pic:cNvPr id="0" name="Picture 56" descr="C:\Users\Micro\AppData\Local\Microsoft\Windows\INetCache\Content.Word\text-hist-0-2.png"/>
+                    <pic:cNvPicPr>
+                      <a:picLocks noChangeAspect="1" noChangeArrowheads="1"/>
+                    </pic:cNvPicPr>
+                  </pic:nvPicPr>
+                  <pic:blipFill>
+                    <a:blip r:embed="rId20" cstate="print">
+                      <a:extLst>
+                        <a:ext uri="{28A0092B-C50C-407E-A947-70E740481C1C}">
+                          <a14:useLocalDpi xmlns:a14="http://schemas.microsoft.com/office/drawing/2010/main" val="0"/>
+                        </a:ext>
+                      </a:extLst>
+                    </a:blip>
+                    <a:srcRect/>
+                    <a:stretch>
+                      <a:fillRect/>
+                    </a:stretch>
+                  </pic:blipFill>
+                  <pic:spPr bwMode="auto">
+                    <a:xfrm>
+                      <a:off x="0" y="0"/>
+                      <a:ext cx="2598587" cy="1954211"/>
+                    </a:xfrm>
+                    <a:prstGeom prst="rect">
+                      <a:avLst/>
+                    </a:prstGeom>
+                    <a:noFill/>
+                    <a:ln>
+                      <a:noFill/>
+                    </a:ln>
+                  </pic:spPr>
+                </pic:pic>
+              </a:graphicData>
+            </a:graphic>
+          </wp:inline>
+        </w:drawing>
+      </w:r>
+    </w:p>
+    <w:p>
+      <w:pPr>
+        <w:jc w:val="both"/>
+        <w:rPr>
+          <w:rFonts w:ascii="Arial" w:hAnsi="Arial" w:cs="Arial"/>
+        </w:rPr>
+      </w:pPr>
+      <w:r>
+        <w:rPr>
+          <w:rFonts w:ascii="Arial" w:hAnsi="Arial" w:cs="Arial"/>
+        </w:rPr>
+        <w:tab/>
+        <w:t>Assim como os gráficos de acesso, os gráficos de distância e evolução de pilha dos três usuários são muito semelhantes, já que realizam as mesmas operações. Porém, também possuem pequenas diferenças, que ocorrem devido à organização da árvore, que depende muito de como foi realizada sua inserção.</w:t>
+      </w:r>
+    </w:p>
+    <w:p>
+      <w:pPr>
+        <w:jc w:val="both"/>
+        <w:rPr>
+          <w:rFonts w:ascii="Arial" w:hAnsi="Arial" w:cs="Arial"/>
+        </w:rPr>
+      </w:pPr>
+      <w:r>
+        <w:rPr>
+          <w:rFonts w:ascii="Arial" w:hAnsi="Arial" w:cs="Arial"/>
+        </w:rPr>
+        <w:tab/>
+        <w:t xml:space="preserve">Além disso, é perceptível o aumento da distância de pilha com o aumento dos acessos. Isso ocorre por causa da inserção de novos e-mails nas árvores, o que também aumenta a distância de pilha entre os registros. Por fim, percebemos que a distância de pilha mais frequente tem valor 1, isso ocorre por conta da raiz, e nós mais superficiais da árvore binária, que são frequentemente acessados durante as operações. </w:t>
+      </w:r>
+    </w:p>
+    <w:p>
+      <w:pPr>
+        <w:jc w:val="both"/>
+        <w:rPr>
+          <w:rFonts w:ascii="Arial" w:hAnsi="Arial" w:cs="Arial"/>
+        </w:rPr>
+      </w:pPr>
+      <w:r>
+        <w:rPr>
+          <w:rFonts w:ascii="Arial" w:hAnsi="Arial" w:cs="Arial"/>
+        </w:rPr>
+        <w:tab/>
+        <w:t xml:space="preserve">Em conclusão, a utilização de árvores binárias valoriza muito a distância de pilha da memória, já que toda operação precisa passar pela raiz da árvore. Além disso, essa distância de pilha poderia ser melhorada caso a árvore implementada tivesse </w:t>
+      </w:r>
+      <w:proofErr w:type="spellStart"/>
+      <w:r>
+        <w:rPr>
+          <w:rFonts w:ascii="Arial" w:hAnsi="Arial" w:cs="Arial"/>
+        </w:rPr>
+        <w:t>pseudo-balanceamento</w:t>
+      </w:r>
+      <w:proofErr w:type="spellEnd"/>
+      <w:r>
+        <w:rPr>
+          <w:rFonts w:ascii="Arial" w:hAnsi="Arial" w:cs="Arial"/>
+        </w:rPr>
+        <w:t>, como uma árvore AVL ou uma árvore B.</w:t>
+      </w:r>
     </w:p>
     <w:p>
       <w:pPr>
@@ -11680,7 +12124,8 @@
     <w:p>
       <w:pPr>
         <w:pStyle w:val="Default"/>
-        <w:ind w:firstLine="708"/>
+        <w:spacing w:line="259" w:lineRule="auto"/>
+        <w:ind w:firstLine="709"/>
         <w:rPr>
           <w:sz w:val="22"/>
           <w:szCs w:val="22"/>
@@ -11713,7 +12158,8 @@
     <w:p>
       <w:pPr>
         <w:pStyle w:val="Default"/>
-        <w:ind w:firstLine="708"/>
+        <w:spacing w:line="259" w:lineRule="auto"/>
+        <w:ind w:firstLine="709"/>
         <w:jc w:val="both"/>
         <w:rPr>
           <w:b/>
@@ -11726,6 +12172,30 @@
         </w:rPr>
         <w:t>Departamento de Ciência da Computação. Universidade Federal de Minas Gerais. Belo Horizonte.</w:t>
       </w:r>
+    </w:p>
+    <w:p>
+      <w:pPr>
+        <w:jc w:val="both"/>
+        <w:rPr>
+          <w:rFonts w:ascii="Arial" w:hAnsi="Arial" w:cs="Arial"/>
+        </w:rPr>
+      </w:pPr>
+    </w:p>
+    <w:p>
+      <w:pPr>
+        <w:jc w:val="both"/>
+        <w:rPr>
+          <w:rFonts w:ascii="Arial" w:hAnsi="Arial" w:cs="Arial"/>
+        </w:rPr>
+      </w:pPr>
+    </w:p>
+    <w:p>
+      <w:pPr>
+        <w:jc w:val="both"/>
+        <w:rPr>
+          <w:rFonts w:ascii="Arial" w:hAnsi="Arial" w:cs="Arial"/>
+        </w:rPr>
+      </w:pPr>
     </w:p>
     <w:p>
       <w:pPr>
@@ -11750,6 +12220,8 @@
           <w:ilvl w:val="0"/>
           <w:numId w:val="1"/>
         </w:numPr>
+        <w:ind w:left="357" w:hanging="357"/>
+        <w:contextualSpacing w:val="0"/>
         <w:jc w:val="both"/>
         <w:rPr>
           <w:rFonts w:ascii="Arial" w:hAnsi="Arial" w:cs="Arial"/>
@@ -11771,6 +12243,8 @@
           <w:ilvl w:val="0"/>
           <w:numId w:val="11"/>
         </w:numPr>
+        <w:ind w:left="357" w:hanging="357"/>
+        <w:contextualSpacing w:val="0"/>
         <w:jc w:val="both"/>
         <w:rPr>
           <w:rFonts w:ascii="Arial" w:hAnsi="Arial" w:cs="Arial"/>
@@ -11790,6 +12264,8 @@
           <w:ilvl w:val="0"/>
           <w:numId w:val="11"/>
         </w:numPr>
+        <w:ind w:left="357" w:hanging="357"/>
+        <w:contextualSpacing w:val="0"/>
         <w:jc w:val="both"/>
         <w:rPr>
           <w:rFonts w:ascii="Arial" w:hAnsi="Arial" w:cs="Arial"/>
@@ -11894,6 +12370,8 @@
           <w:ilvl w:val="0"/>
           <w:numId w:val="11"/>
         </w:numPr>
+        <w:ind w:left="357" w:hanging="357"/>
+        <w:contextualSpacing w:val="0"/>
         <w:jc w:val="both"/>
         <w:rPr>
           <w:rFonts w:ascii="Arial" w:hAnsi="Arial" w:cs="Arial"/>
@@ -11913,6 +12391,8 @@
           <w:ilvl w:val="1"/>
           <w:numId w:val="11"/>
         </w:numPr>
+        <w:ind w:left="357" w:hanging="357"/>
+        <w:contextualSpacing w:val="0"/>
         <w:jc w:val="both"/>
         <w:rPr>
           <w:rFonts w:ascii="Arial" w:hAnsi="Arial" w:cs="Arial"/>
@@ -11949,7 +12429,85 @@
         <w:rPr>
           <w:rFonts w:ascii="Arial" w:hAnsi="Arial" w:cs="Arial"/>
         </w:rPr>
-        <w:t xml:space="preserve">Lê os arquivos </w:t>
+        <w:t>Lê todos os</w:t>
+      </w:r>
+      <w:r>
+        <w:rPr>
+          <w:rFonts w:ascii="Arial" w:hAnsi="Arial" w:cs="Arial"/>
+        </w:rPr>
+        <w:t xml:space="preserve"> arquivos</w:t>
+      </w:r>
+      <w:r>
+        <w:rPr>
+          <w:rFonts w:ascii="Arial" w:hAnsi="Arial" w:cs="Arial"/>
+        </w:rPr>
+        <w:t xml:space="preserve"> de entrada utilizados durante a seção 5, na análise de desempenho do programa. São arquivos muito grandes, dessa forma, não é possível enviá-los no sistema de entrega do </w:t>
+      </w:r>
+      <w:proofErr w:type="spellStart"/>
+      <w:r>
+        <w:rPr>
+          <w:rFonts w:ascii="Arial" w:hAnsi="Arial" w:cs="Arial"/>
+          <w:i/>
+        </w:rPr>
+        <w:t>Moodle</w:t>
+      </w:r>
+      <w:proofErr w:type="spellEnd"/>
+      <w:r>
+        <w:rPr>
+          <w:rFonts w:ascii="Arial" w:hAnsi="Arial" w:cs="Arial"/>
+        </w:rPr>
+        <w:t xml:space="preserve">. Esses arquivos são retirados da pasta </w:t>
+      </w:r>
+      <w:proofErr w:type="spellStart"/>
+      <w:r>
+        <w:rPr>
+          <w:rFonts w:ascii="Arial" w:hAnsi="Arial" w:cs="Arial"/>
+          <w:i/>
+        </w:rPr>
+        <w:t>assets</w:t>
+      </w:r>
+      <w:proofErr w:type="spellEnd"/>
+      <w:r>
+        <w:rPr>
+          <w:rFonts w:ascii="Arial" w:hAnsi="Arial" w:cs="Arial"/>
+        </w:rPr>
+        <w:t xml:space="preserve">. Além disso, os resultados de desempenho são armazenados, retornando o tempo de execução de cada entrada. Os resultados de desempenho são armazenados na pasta </w:t>
+      </w:r>
+      <w:proofErr w:type="spellStart"/>
+      <w:r>
+        <w:rPr>
+          <w:rFonts w:ascii="Arial" w:hAnsi="Arial" w:cs="Arial"/>
+          <w:i/>
+        </w:rPr>
+        <w:t>tmp</w:t>
+      </w:r>
+      <w:proofErr w:type="spellEnd"/>
+      <w:r>
+        <w:rPr>
+          <w:rFonts w:ascii="Arial" w:hAnsi="Arial" w:cs="Arial"/>
+        </w:rPr>
+        <w:t xml:space="preserve">, para ver esses resultados, basta acessar a pasta </w:t>
+      </w:r>
+      <w:proofErr w:type="spellStart"/>
+      <w:r>
+        <w:rPr>
+          <w:rFonts w:ascii="Arial" w:hAnsi="Arial" w:cs="Arial"/>
+          <w:i/>
+        </w:rPr>
+        <w:t>tmp</w:t>
+      </w:r>
+      <w:proofErr w:type="spellEnd"/>
+      <w:r>
+        <w:rPr>
+          <w:rFonts w:ascii="Arial" w:hAnsi="Arial" w:cs="Arial"/>
+        </w:rPr>
+        <w:t xml:space="preserve"> no terminal e escrever comandos </w:t>
+      </w:r>
+      <w:r>
+        <w:rPr>
+          <w:rFonts w:ascii="Arial" w:hAnsi="Arial" w:cs="Arial"/>
+        </w:rPr>
+        <w:t>no seguinte formato: ‘more perf_user_200k.out’.</w:t>
       </w:r>
     </w:p>
     <w:p>
@@ -11959,6 +12517,8 @@
           <w:ilvl w:val="1"/>
           <w:numId w:val="11"/>
         </w:numPr>
+        <w:ind w:hanging="357"/>
+        <w:contextualSpacing w:val="0"/>
         <w:jc w:val="both"/>
         <w:rPr>
           <w:rFonts w:ascii="Arial" w:hAnsi="Arial" w:cs="Arial"/>
@@ -11972,10 +12532,54 @@
           <w:b/>
           <w:i/>
         </w:rPr>
-        <w:t>fsad</w:t>
+        <w:t>mem</w:t>
       </w:r>
       <w:proofErr w:type="spellEnd"/>
       <w:proofErr w:type="gramEnd"/>
+      <w:r>
+        <w:rPr>
+          <w:rFonts w:ascii="Arial" w:hAnsi="Arial" w:cs="Arial"/>
+          <w:b/>
+          <w:i/>
+        </w:rPr>
+        <w:t xml:space="preserve">: </w:t>
+      </w:r>
+      <w:r>
+        <w:rPr>
+          <w:rFonts w:ascii="Arial" w:hAnsi="Arial" w:cs="Arial"/>
+        </w:rPr>
+        <w:t xml:space="preserve">Executa o arquivo “entrada.txt” localizado na raiz do diretório, de preferência um arquivo com poucos usuários e mensagens, armazenando no arquivo de saída “saida.txt”. Além disso, os acessos à memória são registrados e podem ser utilizados para plotagem de gráficos utilizando a biblioteca disponibilizada </w:t>
+      </w:r>
+      <w:proofErr w:type="spellStart"/>
+      <w:r>
+        <w:rPr>
+          <w:rFonts w:ascii="Arial" w:hAnsi="Arial" w:cs="Arial"/>
+          <w:i/>
+        </w:rPr>
+        <w:t>analisamem</w:t>
+      </w:r>
+      <w:proofErr w:type="spellEnd"/>
+      <w:r>
+        <w:rPr>
+          <w:rFonts w:ascii="Arial" w:hAnsi="Arial" w:cs="Arial"/>
+        </w:rPr>
+        <w:t xml:space="preserve">, juntamente com o </w:t>
+      </w:r>
+      <w:proofErr w:type="spellStart"/>
+      <w:r>
+        <w:rPr>
+          <w:rFonts w:ascii="Arial" w:hAnsi="Arial" w:cs="Arial"/>
+          <w:i/>
+        </w:rPr>
+        <w:t>gnuplot</w:t>
+      </w:r>
+      <w:proofErr w:type="spellEnd"/>
+      <w:r>
+        <w:rPr>
+          <w:rFonts w:ascii="Arial" w:hAnsi="Arial" w:cs="Arial"/>
+        </w:rPr>
+        <w:t>.</w:t>
+      </w:r>
     </w:p>
     <w:p>
       <w:pPr>
@@ -11984,6 +12588,8 @@
           <w:ilvl w:val="1"/>
           <w:numId w:val="11"/>
         </w:numPr>
+        <w:ind w:hanging="357"/>
+        <w:contextualSpacing w:val="0"/>
         <w:jc w:val="both"/>
         <w:rPr>
           <w:rFonts w:ascii="Arial" w:hAnsi="Arial" w:cs="Arial"/>
@@ -11994,11 +12600,55 @@
       <w:r>
         <w:rPr>
           <w:rFonts w:ascii="Arial" w:hAnsi="Arial" w:cs="Arial"/>
-        </w:rPr>
-        <w:t>affas</w:t>
+          <w:b/>
+          <w:i/>
+        </w:rPr>
+        <w:t>run</w:t>
       </w:r>
       <w:proofErr w:type="spellEnd"/>
       <w:proofErr w:type="gramEnd"/>
+      <w:r>
+        <w:rPr>
+          <w:rFonts w:ascii="Arial" w:hAnsi="Arial" w:cs="Arial"/>
+          <w:b/>
+          <w:i/>
+        </w:rPr>
+        <w:t xml:space="preserve">: </w:t>
+      </w:r>
+      <w:r>
+        <w:rPr>
+          <w:rFonts w:ascii="Arial" w:hAnsi="Arial" w:cs="Arial"/>
+        </w:rPr>
+        <w:t>Executa o arquivo ‘bin/tp3.exe’, dessa forma, as operações contidas no arquivo “entrada.txt”, que deve estar no diretório raiz, serão executadas. Além disso, o registro de memória do programa será armazenado no arquivo ‘/</w:t>
+      </w:r>
+      <w:proofErr w:type="spellStart"/>
+      <w:r>
+        <w:rPr>
+          <w:rFonts w:ascii="Arial" w:hAnsi="Arial" w:cs="Arial"/>
+        </w:rPr>
+        <w:t>tmp</w:t>
+      </w:r>
+      <w:proofErr w:type="spellEnd"/>
+      <w:r>
+        <w:rPr>
+          <w:rFonts w:ascii="Arial" w:hAnsi="Arial" w:cs="Arial"/>
+        </w:rPr>
+        <w:t>/</w:t>
+      </w:r>
+      <w:proofErr w:type="spellStart"/>
+      <w:r>
+        <w:rPr>
+          <w:rFonts w:ascii="Arial" w:hAnsi="Arial" w:cs="Arial"/>
+        </w:rPr>
+        <w:t>runlog.out</w:t>
+      </w:r>
+      <w:proofErr w:type="spellEnd"/>
+      <w:r>
+        <w:rPr>
+          <w:rFonts w:ascii="Arial" w:hAnsi="Arial" w:cs="Arial"/>
+        </w:rPr>
+        <w:t>’</w:t>
+      </w:r>
     </w:p>
     <w:p>
       <w:pPr>
@@ -12007,6 +12657,8 @@
           <w:ilvl w:val="0"/>
           <w:numId w:val="11"/>
         </w:numPr>
+        <w:ind w:hanging="357"/>
+        <w:contextualSpacing w:val="0"/>
         <w:jc w:val="both"/>
         <w:rPr>
           <w:rFonts w:ascii="Arial" w:hAnsi="Arial" w:cs="Arial"/>
@@ -12044,14 +12696,7 @@
         <w:rPr>
           <w:rFonts w:ascii="Arial" w:hAnsi="Arial" w:cs="Arial"/>
         </w:rPr>
-        <w:t xml:space="preserve"> pelo </w:t>
-      </w:r>
-      <w:r>
-        <w:rPr>
-          <w:rFonts w:ascii="Arial" w:hAnsi="Arial" w:cs="Arial"/>
-        </w:rPr>
-        <w:lastRenderedPageBreak/>
-        <w:t>arquivo desejado. Além disso, é preciso inserir o destino do arquivo de acesso de memória após o ‘-p’.</w:t>
+        <w:t xml:space="preserve"> pelo arquivo desejado. Além disso, é preciso inserir o destino do arquivo de acesso de memória após o ‘-p’.</w:t>
       </w:r>
     </w:p>
     <w:p>
@@ -12061,6 +12706,8 @@
           <w:ilvl w:val="1"/>
           <w:numId w:val="11"/>
         </w:numPr>
+        <w:ind w:hanging="357"/>
+        <w:contextualSpacing w:val="0"/>
         <w:jc w:val="both"/>
         <w:rPr>
           <w:rFonts w:ascii="Arial" w:hAnsi="Arial" w:cs="Arial"/>
@@ -12084,7 +12731,13 @@
         <w:rPr>
           <w:rFonts w:ascii="Arial" w:hAnsi="Arial" w:cs="Arial"/>
         </w:rPr>
-        <w:t xml:space="preserve"> -i entrada.txt -o saida.txt –p /</w:t>
+        <w:t xml:space="preserve"> -i entra</w:t>
+      </w:r>
+      <w:r>
+        <w:rPr>
+          <w:rFonts w:ascii="Arial" w:hAnsi="Arial" w:cs="Arial"/>
+        </w:rPr>
+        <w:t>da.txt -o saida.txt –p /</w:t>
       </w:r>
       <w:proofErr w:type="spellStart"/>
       <w:r>
@@ -12105,7 +12758,13 @@
         <w:rPr>
           <w:rFonts w:ascii="Arial" w:hAnsi="Arial" w:cs="Arial"/>
         </w:rPr>
-        <w:t>textlog.out</w:t>
+        <w:t>run</w:t>
+      </w:r>
+      <w:r>
+        <w:rPr>
+          <w:rFonts w:ascii="Arial" w:hAnsi="Arial" w:cs="Arial"/>
+        </w:rPr>
+        <w:t>log.out</w:t>
       </w:r>
       <w:proofErr w:type="spellEnd"/>
       <w:r>
@@ -12122,6 +12781,8 @@
           <w:ilvl w:val="0"/>
           <w:numId w:val="11"/>
         </w:numPr>
+        <w:ind w:hanging="357"/>
+        <w:contextualSpacing w:val="0"/>
         <w:jc w:val="both"/>
         <w:rPr>
           <w:rFonts w:ascii="Arial" w:hAnsi="Arial" w:cs="Arial"/>
@@ -12141,6 +12802,8 @@
           <w:rFonts w:ascii="Arial" w:hAnsi="Arial" w:cs="Arial"/>
         </w:rPr>
       </w:pPr>
+      <w:bookmarkStart w:id="0" w:name="_GoBack"/>
+      <w:bookmarkEnd w:id="0"/>
     </w:p>
     <w:sectPr>
       <w:pgSz w:w="11906" w:h="16838"/>

</xml_diff>